<commit_message>
Moving CV to docx
</commit_message>
<xml_diff>
--- a/docs/cv/odt/CV_2018.docx
+++ b/docs/cv/odt/CV_2018.docx
@@ -6,223 +6,506 @@
       <w:pPr>
         <w:pStyle w:val="Heading1"/>
       </w:pPr>
+      <w:r>
+        <w:rPr>
+          <w:noProof/>
+        </w:rPr>
+        <mc:AlternateContent>
+          <mc:Choice Requires="wps">
+            <w:drawing>
+              <wp:anchor distT="45720" distB="45720" distL="114300" distR="114300" simplePos="0" relativeHeight="251659264" behindDoc="0" locked="0" layoutInCell="1" allowOverlap="1" wp14:anchorId="41378DEF" wp14:editId="0B4CD14F">
+                <wp:simplePos x="0" y="0"/>
+                <wp:positionH relativeFrom="margin">
+                  <wp:align>right</wp:align>
+                </wp:positionH>
+                <wp:positionV relativeFrom="paragraph">
+                  <wp:posOffset>8255</wp:posOffset>
+                </wp:positionV>
+                <wp:extent cx="2965450" cy="1267460"/>
+                <wp:effectExtent l="0" t="0" r="25400" b="27940"/>
+                <wp:wrapSquare wrapText="bothSides"/>
+                <wp:docPr id="217" name="Text Box 2"/>
+                <wp:cNvGraphicFramePr>
+                  <a:graphicFrameLocks xmlns:a="http://schemas.openxmlformats.org/drawingml/2006/main"/>
+                </wp:cNvGraphicFramePr>
+                <a:graphic xmlns:a="http://schemas.openxmlformats.org/drawingml/2006/main">
+                  <a:graphicData uri="http://schemas.microsoft.com/office/word/2010/wordprocessingShape">
+                    <wps:wsp>
+                      <wps:cNvSpPr txBox="1">
+                        <a:spLocks noChangeArrowheads="1"/>
+                      </wps:cNvSpPr>
+                      <wps:spPr bwMode="auto">
+                        <a:xfrm>
+                          <a:off x="0" y="0"/>
+                          <a:ext cx="2965450" cy="1267460"/>
+                        </a:xfrm>
+                        <a:prstGeom prst="rect">
+                          <a:avLst/>
+                        </a:prstGeom>
+                        <a:noFill/>
+                        <a:ln w="9525">
+                          <a:solidFill>
+                            <a:schemeClr val="accent1">
+                              <a:lumMod val="40000"/>
+                              <a:lumOff val="60000"/>
+                            </a:schemeClr>
+                          </a:solidFill>
+                          <a:miter lim="800000"/>
+                          <a:headEnd/>
+                          <a:tailEnd/>
+                        </a:ln>
+                      </wps:spPr>
+                      <wps:txbx>
+                        <w:txbxContent>
+                          <w:tbl>
+                            <w:tblPr>
+                              <w:tblStyle w:val="default-table-style"/>
+                              <w:tblW w:w="0" w:type="auto"/>
+                              <w:tblInd w:w="90" w:type="dxa"/>
+                              <w:tblCellMar>
+                                <w:top w:w="0" w:type="dxa"/>
+                                <w:left w:w="0" w:type="dxa"/>
+                                <w:bottom w:w="0" w:type="dxa"/>
+                                <w:right w:w="0" w:type="dxa"/>
+                              </w:tblCellMar>
+                              <w:tblLook w:val="0480" w:firstRow="0" w:lastRow="0" w:firstColumn="1" w:lastColumn="0" w:noHBand="0" w:noVBand="1"/>
+                            </w:tblPr>
+                            <w:tblGrid>
+                              <w:gridCol w:w="369"/>
+                              <w:gridCol w:w="3909"/>
+                            </w:tblGrid>
+                            <w:tr>
+                              <w:tblPrEx>
+                                <w:tblCellMar>
+                                  <w:top w:w="0" w:type="dxa"/>
+                                  <w:left w:w="0" w:type="dxa"/>
+                                  <w:bottom w:w="0" w:type="dxa"/>
+                                  <w:right w:w="0" w:type="dxa"/>
+                                </w:tblCellMar>
+                              </w:tblPrEx>
+                              <w:tc>
+                                <w:tcPr>
+                                  <w:tcW w:w="450" w:type="dxa"/>
+                                </w:tcPr>
+                                <w:p>
+                                  <w:pPr>
+                                    <w:rPr>
+                                      <w:rStyle w:val="FASymbols"/>
+                                    </w:rPr>
+                                  </w:pPr>
+                                  <w:r>
+                                    <w:rPr>
+                                      <w:rStyle w:val="FASymbols"/>
+                                    </w:rPr>
+                                    <w:t></w:t>
+                                  </w:r>
+                                </w:p>
+                              </w:tc>
+                              <w:tc>
+                                <w:tcPr>
+                                  <w:tcW w:w="3828" w:type="dxa"/>
+                                </w:tcPr>
+                                <w:p>
+                                  <w:hyperlink r:id="rId6" w:history="1">
+                                    <w:r>
+                                      <w:rPr>
+                                        <w:rStyle w:val="Hyperlink"/>
+                                      </w:rPr>
+                                      <w:t>http://www.linkedin.com/in/graham-pople</w:t>
+                                    </w:r>
+                                  </w:hyperlink>
+                                </w:p>
+                              </w:tc>
+                            </w:tr>
+                            <w:tr>
+                              <w:tblPrEx>
+                                <w:tblCellMar>
+                                  <w:top w:w="0" w:type="dxa"/>
+                                  <w:left w:w="0" w:type="dxa"/>
+                                  <w:bottom w:w="0" w:type="dxa"/>
+                                  <w:right w:w="0" w:type="dxa"/>
+                                </w:tblCellMar>
+                              </w:tblPrEx>
+                              <w:tc>
+                                <w:tcPr>
+                                  <w:tcW w:w="450" w:type="dxa"/>
+                                </w:tcPr>
+                                <w:p>
+                                  <w:pPr>
+                                    <w:rPr>
+                                      <w:rStyle w:val="FASymbols"/>
+                                    </w:rPr>
+                                  </w:pPr>
+                                  <w:r>
+                                    <w:rPr>
+                                      <w:rStyle w:val="FASymbols"/>
+                                    </w:rPr>
+                                    <w:t></w:t>
+                                  </w:r>
+                                </w:p>
+                              </w:tc>
+                              <w:tc>
+                                <w:tcPr>
+                                  <w:tcW w:w="3828" w:type="dxa"/>
+                                </w:tcPr>
+                                <w:p>
+                                  <w:hyperlink r:id="rId7" w:history="1">
+                                    <w:r>
+                                      <w:rPr>
+                                        <w:rStyle w:val="Hyperlink"/>
+                                      </w:rPr>
+                                      <w:t>https://programmatix.github.io/Words/projects</w:t>
+                                    </w:r>
+                                  </w:hyperlink>
+                                </w:p>
+                              </w:tc>
+                            </w:tr>
+                            <w:tr>
+                              <w:tblPrEx>
+                                <w:tblCellMar>
+                                  <w:top w:w="0" w:type="dxa"/>
+                                  <w:left w:w="0" w:type="dxa"/>
+                                  <w:bottom w:w="0" w:type="dxa"/>
+                                  <w:right w:w="0" w:type="dxa"/>
+                                </w:tblCellMar>
+                              </w:tblPrEx>
+                              <w:tc>
+                                <w:tcPr>
+                                  <w:tcW w:w="450" w:type="dxa"/>
+                                </w:tcPr>
+                                <w:p>
+                                  <w:pPr>
+                                    <w:rPr>
+                                      <w:rStyle w:val="FASymbols"/>
+                                    </w:rPr>
+                                  </w:pPr>
+                                  <w:r>
+                                    <w:rPr>
+                                      <w:rStyle w:val="FASymbols"/>
+                                    </w:rPr>
+                                    <w:t></w:t>
+                                  </w:r>
+                                </w:p>
+                              </w:tc>
+                              <w:tc>
+                                <w:tcPr>
+                                  <w:tcW w:w="3828" w:type="dxa"/>
+                                </w:tcPr>
+                                <w:p>
+                                  <w:pPr>
+                                    <w:rPr>
+                                      <w:color w:val="495057"/>
+                                      <w:shd w:val="clear" w:color="auto" w:fill="F8F9FA"/>
+                                    </w:rPr>
+                                  </w:pPr>
+                                  <w:hyperlink r:id="rId8" w:history="1">
+                                    <w:r>
+                                      <w:rPr>
+                                        <w:rStyle w:val="Hyperlink"/>
+                                      </w:rPr>
+                                      <w:t>https://www.github.com/programmatix</w:t>
+                                    </w:r>
+                                  </w:hyperlink>
+                                </w:p>
+                              </w:tc>
+                            </w:tr>
+                            <w:tr>
+                              <w:tblPrEx>
+                                <w:tblCellMar>
+                                  <w:top w:w="0" w:type="dxa"/>
+                                  <w:left w:w="0" w:type="dxa"/>
+                                  <w:bottom w:w="0" w:type="dxa"/>
+                                  <w:right w:w="0" w:type="dxa"/>
+                                </w:tblCellMar>
+                              </w:tblPrEx>
+                              <w:tc>
+                                <w:tcPr>
+                                  <w:tcW w:w="450" w:type="dxa"/>
+                                </w:tcPr>
+                                <w:p>
+                                  <w:pPr>
+                                    <w:rPr>
+                                      <w:rStyle w:val="FASymbols"/>
+                                    </w:rPr>
+                                  </w:pPr>
+                                  <w:r>
+                                    <w:rPr>
+                                      <w:rStyle w:val="FASymbols"/>
+                                    </w:rPr>
+                                    <w:t></w:t>
+                                  </w:r>
+                                </w:p>
+                              </w:tc>
+                              <w:tc>
+                                <w:tcPr>
+                                  <w:tcW w:w="3828" w:type="dxa"/>
+                                </w:tcPr>
+                                <w:p>
+                                  <w:hyperlink r:id="rId9" w:history="1">
+                                    <w:r>
+                                      <w:rPr>
+                                        <w:rStyle w:val="Hyperlink"/>
+                                      </w:rPr>
+                                      <w:t>grahampople@gmail.com</w:t>
+                                    </w:r>
+                                  </w:hyperlink>
+                                </w:p>
+                              </w:tc>
+                            </w:tr>
+                          </w:tbl>
+                          <w:p/>
+                        </w:txbxContent>
+                      </wps:txbx>
+                      <wps:bodyPr rot="0" vert="horz" wrap="square" lIns="91440" tIns="182880" rIns="91440" bIns="45720" anchor="ctr" anchorCtr="0">
+                        <a:noAutofit/>
+                      </wps:bodyPr>
+                    </wps:wsp>
+                  </a:graphicData>
+                </a:graphic>
+                <wp14:sizeRelH relativeFrom="margin">
+                  <wp14:pctWidth>0</wp14:pctWidth>
+                </wp14:sizeRelH>
+                <wp14:sizeRelV relativeFrom="margin">
+                  <wp14:pctHeight>0</wp14:pctHeight>
+                </wp14:sizeRelV>
+              </wp:anchor>
+            </w:drawing>
+          </mc:Choice>
+          <mc:Fallback>
+            <w:pict>
+              <v:shapetype w14:anchorId="41378DEF" id="_x0000_t202" coordsize="21600,21600" o:spt="202" path="m,l,21600r21600,l21600,xe">
+                <v:stroke joinstyle="miter"/>
+                <v:path gradientshapeok="t" o:connecttype="rect"/>
+              </v:shapetype>
+              <v:shape id="Text Box 2" o:spid="_x0000_s1026" type="#_x0000_t202" style="position:absolute;margin-left:182.3pt;margin-top:.65pt;width:233.5pt;height:99.8pt;z-index:251659264;visibility:visible;mso-wrap-style:square;mso-width-percent:0;mso-height-percent:0;mso-wrap-distance-left:9pt;mso-wrap-distance-top:3.6pt;mso-wrap-distance-right:9pt;mso-wrap-distance-bottom:3.6pt;mso-position-horizontal:right;mso-position-horizontal-relative:margin;mso-position-vertical:absolute;mso-position-vertical-relative:text;mso-width-percent:0;mso-height-percent:0;mso-width-relative:margin;mso-height-relative:margin;v-text-anchor:middle" o:gfxdata="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" filled="f" strokecolor="#bdd6ee [1300]">
+                <v:textbox inset=",14.4pt">
+                  <w:txbxContent>
+                    <w:tbl>
+                      <w:tblPr>
+                        <w:tblStyle w:val="default-table-style"/>
+                        <w:tblW w:w="0" w:type="auto"/>
+                        <w:tblInd w:w="90" w:type="dxa"/>
+                        <w:tblCellMar>
+                          <w:top w:w="0" w:type="dxa"/>
+                          <w:left w:w="0" w:type="dxa"/>
+                          <w:bottom w:w="0" w:type="dxa"/>
+                          <w:right w:w="0" w:type="dxa"/>
+                        </w:tblCellMar>
+                        <w:tblLook w:val="0480" w:firstRow="0" w:lastRow="0" w:firstColumn="1" w:lastColumn="0" w:noHBand="0" w:noVBand="1"/>
+                      </w:tblPr>
+                      <w:tblGrid>
+                        <w:gridCol w:w="369"/>
+                        <w:gridCol w:w="3909"/>
+                      </w:tblGrid>
+                      <w:tr>
+                        <w:tblPrEx>
+                          <w:tblCellMar>
+                            <w:top w:w="0" w:type="dxa"/>
+                            <w:left w:w="0" w:type="dxa"/>
+                            <w:bottom w:w="0" w:type="dxa"/>
+                            <w:right w:w="0" w:type="dxa"/>
+                          </w:tblCellMar>
+                        </w:tblPrEx>
+                        <w:tc>
+                          <w:tcPr>
+                            <w:tcW w:w="450" w:type="dxa"/>
+                          </w:tcPr>
+                          <w:p>
+                            <w:pPr>
+                              <w:rPr>
+                                <w:rStyle w:val="FASymbols"/>
+                              </w:rPr>
+                            </w:pPr>
+                            <w:r>
+                              <w:rPr>
+                                <w:rStyle w:val="FASymbols"/>
+                              </w:rPr>
+                              <w:t></w:t>
+                            </w:r>
+                          </w:p>
+                        </w:tc>
+                        <w:tc>
+                          <w:tcPr>
+                            <w:tcW w:w="3828" w:type="dxa"/>
+                          </w:tcPr>
+                          <w:p>
+                            <w:hyperlink r:id="rId10" w:history="1">
+                              <w:r>
+                                <w:rPr>
+                                  <w:rStyle w:val="Hyperlink"/>
+                                </w:rPr>
+                                <w:t>http://www.linkedin.com/in/graham-pople</w:t>
+                              </w:r>
+                            </w:hyperlink>
+                          </w:p>
+                        </w:tc>
+                      </w:tr>
+                      <w:tr>
+                        <w:tblPrEx>
+                          <w:tblCellMar>
+                            <w:top w:w="0" w:type="dxa"/>
+                            <w:left w:w="0" w:type="dxa"/>
+                            <w:bottom w:w="0" w:type="dxa"/>
+                            <w:right w:w="0" w:type="dxa"/>
+                          </w:tblCellMar>
+                        </w:tblPrEx>
+                        <w:tc>
+                          <w:tcPr>
+                            <w:tcW w:w="450" w:type="dxa"/>
+                          </w:tcPr>
+                          <w:p>
+                            <w:pPr>
+                              <w:rPr>
+                                <w:rStyle w:val="FASymbols"/>
+                              </w:rPr>
+                            </w:pPr>
+                            <w:r>
+                              <w:rPr>
+                                <w:rStyle w:val="FASymbols"/>
+                              </w:rPr>
+                              <w:t></w:t>
+                            </w:r>
+                          </w:p>
+                        </w:tc>
+                        <w:tc>
+                          <w:tcPr>
+                            <w:tcW w:w="3828" w:type="dxa"/>
+                          </w:tcPr>
+                          <w:p>
+                            <w:hyperlink r:id="rId11" w:history="1">
+                              <w:r>
+                                <w:rPr>
+                                  <w:rStyle w:val="Hyperlink"/>
+                                </w:rPr>
+                                <w:t>https://programmatix.github.io/Words/projects</w:t>
+                              </w:r>
+                            </w:hyperlink>
+                          </w:p>
+                        </w:tc>
+                      </w:tr>
+                      <w:tr>
+                        <w:tblPrEx>
+                          <w:tblCellMar>
+                            <w:top w:w="0" w:type="dxa"/>
+                            <w:left w:w="0" w:type="dxa"/>
+                            <w:bottom w:w="0" w:type="dxa"/>
+                            <w:right w:w="0" w:type="dxa"/>
+                          </w:tblCellMar>
+                        </w:tblPrEx>
+                        <w:tc>
+                          <w:tcPr>
+                            <w:tcW w:w="450" w:type="dxa"/>
+                          </w:tcPr>
+                          <w:p>
+                            <w:pPr>
+                              <w:rPr>
+                                <w:rStyle w:val="FASymbols"/>
+                              </w:rPr>
+                            </w:pPr>
+                            <w:r>
+                              <w:rPr>
+                                <w:rStyle w:val="FASymbols"/>
+                              </w:rPr>
+                              <w:t></w:t>
+                            </w:r>
+                          </w:p>
+                        </w:tc>
+                        <w:tc>
+                          <w:tcPr>
+                            <w:tcW w:w="3828" w:type="dxa"/>
+                          </w:tcPr>
+                          <w:p>
+                            <w:pPr>
+                              <w:rPr>
+                                <w:color w:val="495057"/>
+                                <w:shd w:val="clear" w:color="auto" w:fill="F8F9FA"/>
+                              </w:rPr>
+                            </w:pPr>
+                            <w:hyperlink r:id="rId12" w:history="1">
+                              <w:r>
+                                <w:rPr>
+                                  <w:rStyle w:val="Hyperlink"/>
+                                </w:rPr>
+                                <w:t>https://www.github.com/programmatix</w:t>
+                              </w:r>
+                            </w:hyperlink>
+                          </w:p>
+                        </w:tc>
+                      </w:tr>
+                      <w:tr>
+                        <w:tblPrEx>
+                          <w:tblCellMar>
+                            <w:top w:w="0" w:type="dxa"/>
+                            <w:left w:w="0" w:type="dxa"/>
+                            <w:bottom w:w="0" w:type="dxa"/>
+                            <w:right w:w="0" w:type="dxa"/>
+                          </w:tblCellMar>
+                        </w:tblPrEx>
+                        <w:tc>
+                          <w:tcPr>
+                            <w:tcW w:w="450" w:type="dxa"/>
+                          </w:tcPr>
+                          <w:p>
+                            <w:pPr>
+                              <w:rPr>
+                                <w:rStyle w:val="FASymbols"/>
+                              </w:rPr>
+                            </w:pPr>
+                            <w:r>
+                              <w:rPr>
+                                <w:rStyle w:val="FASymbols"/>
+                              </w:rPr>
+                              <w:t></w:t>
+                            </w:r>
+                          </w:p>
+                        </w:tc>
+                        <w:tc>
+                          <w:tcPr>
+                            <w:tcW w:w="3828" w:type="dxa"/>
+                          </w:tcPr>
+                          <w:p>
+                            <w:hyperlink r:id="rId13" w:history="1">
+                              <w:r>
+                                <w:rPr>
+                                  <w:rStyle w:val="Hyperlink"/>
+                                </w:rPr>
+                                <w:t>grahampople@gmail.com</w:t>
+                              </w:r>
+                            </w:hyperlink>
+                          </w:p>
+                        </w:tc>
+                      </w:tr>
+                    </w:tbl>
+                    <w:p/>
+                  </w:txbxContent>
+                </v:textbox>
+                <w10:wrap type="square" anchorx="margin"/>
+              </v:shape>
+            </w:pict>
+          </mc:Fallback>
+        </mc:AlternateContent>
+      </w:r>
+      <w:r>
+        <w:t>Graham Pople</w:t>
+      </w:r>
+    </w:p>
+    <w:p>
+      <w:pPr>
+        <w:pStyle w:val="Byline"/>
+      </w:pPr>
       <w:bookmarkStart w:id="0" w:name="h.m6yelmwjc867"/>
       <w:bookmarkEnd w:id="0"/>
       <w:r>
-        <w:t>Graham Pople</w:t>
+        <w:t>Scala //</w:t>
+      </w:r>
+      <w:r>
+        <w:t xml:space="preserve"> </w:t>
+      </w:r>
+      <w:r>
+        <w:t>Java // Web // C++ Developer</w:t>
       </w:r>
     </w:p>
     <w:p>
-      <w:pPr>
-        <w:pStyle w:val="Byline"/>
-      </w:pPr>
-      <w:r>
-        <w:t>Scala //</w:t>
-      </w:r>
-      <w:r>
-        <w:t xml:space="preserve"> </w:t>
-      </w:r>
-      <w:r>
-        <w:t>Java // Web // C++ Developer</w:t>
-      </w:r>
-    </w:p>
-    <w:tbl>
-      <w:tblPr>
-        <w:tblStyle w:val="default-table-style"/>
-        <w:tblW w:w="0" w:type="auto"/>
-        <w:tblInd w:w="90" w:type="dxa"/>
-        <w:tblCellMar>
-          <w:top w:w="0" w:type="dxa"/>
-          <w:left w:w="0" w:type="dxa"/>
-          <w:bottom w:w="0" w:type="dxa"/>
-          <w:right w:w="0" w:type="dxa"/>
-        </w:tblCellMar>
-        <w:tblLook w:val="0480" w:firstRow="0" w:lastRow="0" w:firstColumn="1" w:lastColumn="0" w:noHBand="0" w:noVBand="1"/>
-      </w:tblPr>
-      <w:tblGrid>
-        <w:gridCol w:w="265"/>
-        <w:gridCol w:w="9143"/>
-      </w:tblGrid>
-      <w:tr>
-        <w:tblPrEx>
-          <w:tblCellMar>
-            <w:top w:w="0" w:type="dxa"/>
-            <w:left w:w="0" w:type="dxa"/>
-            <w:bottom w:w="0" w:type="dxa"/>
-            <w:right w:w="0" w:type="dxa"/>
-          </w:tblCellMar>
-        </w:tblPrEx>
-        <w:tc>
-          <w:tcPr>
-            <w:tcW w:w="265" w:type="dxa"/>
-          </w:tcPr>
-          <w:p>
-            <w:pPr>
-              <w:rPr>
-                <w:rStyle w:val="FASymbols"/>
-              </w:rPr>
-            </w:pPr>
-            <w:r>
-              <w:rPr>
-                <w:rStyle w:val="FASymbols"/>
-              </w:rPr>
-              <w:t></w:t>
-            </w:r>
-          </w:p>
-        </w:tc>
-        <w:tc>
-          <w:tcPr>
-            <w:tcW w:w="9143" w:type="dxa"/>
-          </w:tcPr>
-          <w:p>
-            <w:hyperlink r:id="rId6" w:history="1">
-              <w:r>
-                <w:rPr>
-                  <w:rStyle w:val="Hyperlink"/>
-                </w:rPr>
-                <w:t>http://www.linkedin.com/in/graham-pople</w:t>
-              </w:r>
-            </w:hyperlink>
-          </w:p>
-        </w:tc>
-      </w:tr>
-      <w:tr>
-        <w:tblPrEx>
-          <w:tblCellMar>
-            <w:top w:w="0" w:type="dxa"/>
-            <w:left w:w="0" w:type="dxa"/>
-            <w:bottom w:w="0" w:type="dxa"/>
-            <w:right w:w="0" w:type="dxa"/>
-          </w:tblCellMar>
-        </w:tblPrEx>
-        <w:tc>
-          <w:tcPr>
-            <w:tcW w:w="265" w:type="dxa"/>
-          </w:tcPr>
-          <w:p>
-            <w:pPr>
-              <w:rPr>
-                <w:rStyle w:val="FASymbols"/>
-              </w:rPr>
-            </w:pPr>
-            <w:r>
-              <w:rPr>
-                <w:rStyle w:val="FASymbols"/>
-              </w:rPr>
-              <w:t></w:t>
-            </w:r>
-          </w:p>
-        </w:tc>
-        <w:tc>
-          <w:tcPr>
-            <w:tcW w:w="9143" w:type="dxa"/>
-          </w:tcPr>
-          <w:p>
-            <w:hyperlink r:id="rId7" w:history="1">
-              <w:r>
-                <w:rPr>
-                  <w:rStyle w:val="Hyperlink"/>
-                </w:rPr>
-                <w:t>https://programmatix.github.io/Words/projects</w:t>
-              </w:r>
-            </w:hyperlink>
-          </w:p>
-        </w:tc>
-      </w:tr>
-      <w:tr>
-        <w:tblPrEx>
-          <w:tblCellMar>
-            <w:top w:w="0" w:type="dxa"/>
-            <w:left w:w="0" w:type="dxa"/>
-            <w:bottom w:w="0" w:type="dxa"/>
-            <w:right w:w="0" w:type="dxa"/>
-          </w:tblCellMar>
-        </w:tblPrEx>
-        <w:tc>
-          <w:tcPr>
-            <w:tcW w:w="265" w:type="dxa"/>
-          </w:tcPr>
-          <w:p>
-            <w:pPr>
-              <w:rPr>
-                <w:rStyle w:val="FASymbols"/>
-              </w:rPr>
-            </w:pPr>
-            <w:r>
-              <w:rPr>
-                <w:rStyle w:val="FASymbols"/>
-              </w:rPr>
-              <w:t></w:t>
-            </w:r>
-          </w:p>
-        </w:tc>
-        <w:tc>
-          <w:tcPr>
-            <w:tcW w:w="9143" w:type="dxa"/>
-          </w:tcPr>
-          <w:p>
-            <w:pPr>
-              <w:rPr>
-                <w:color w:val="495057"/>
-                <w:shd w:val="clear" w:color="auto" w:fill="F8F9FA"/>
-              </w:rPr>
-            </w:pPr>
-            <w:hyperlink r:id="rId8" w:history="1">
-              <w:r>
-                <w:rPr>
-                  <w:rStyle w:val="Hyperlink"/>
-                </w:rPr>
-                <w:t>https://www.github.com/programmatix</w:t>
-              </w:r>
-            </w:hyperlink>
-          </w:p>
-        </w:tc>
-      </w:tr>
-      <w:tr>
-        <w:tblPrEx>
-          <w:tblCellMar>
-            <w:top w:w="0" w:type="dxa"/>
-            <w:left w:w="0" w:type="dxa"/>
-            <w:bottom w:w="0" w:type="dxa"/>
-            <w:right w:w="0" w:type="dxa"/>
-          </w:tblCellMar>
-        </w:tblPrEx>
-        <w:tc>
-          <w:tcPr>
-            <w:tcW w:w="265" w:type="dxa"/>
-          </w:tcPr>
-          <w:p>
-            <w:pPr>
-              <w:rPr>
-                <w:rStyle w:val="FASymbols"/>
-              </w:rPr>
-            </w:pPr>
-            <w:r>
-              <w:rPr>
-                <w:rStyle w:val="FASymbols"/>
-              </w:rPr>
-              <w:t></w:t>
-            </w:r>
-          </w:p>
-        </w:tc>
-        <w:tc>
-          <w:tcPr>
-            <w:tcW w:w="9143" w:type="dxa"/>
-          </w:tcPr>
-          <w:p>
-            <w:hyperlink r:id="rId9" w:history="1">
-              <w:r>
-                <w:rPr>
-                  <w:rStyle w:val="Hyperlink"/>
-                </w:rPr>
-                <w:t>grahampople@gmail.com</w:t>
-              </w:r>
-            </w:hyperlink>
-          </w:p>
-        </w:tc>
-      </w:tr>
-    </w:tbl>
-    <w:p>
       <w:r>
         <w:t xml:space="preserve">Senior programmer with over 14 </w:t>
       </w:r>
@@ -235,17 +518,18 @@
       <w:r>
         <w:t xml:space="preserve"> development, and 10 years C++.</w:t>
       </w:r>
-      <w:bookmarkStart w:id="1" w:name="_GoBack"/>
-      <w:bookmarkEnd w:id="1"/>
     </w:p>
     <w:p>
       <w:r>
-        <w:t>Please check out</w:t>
+        <w:t xml:space="preserve">Please </w:t>
+      </w:r>
+      <w:r>
+        <w:t>check out</w:t>
       </w:r>
       <w:r>
         <w:t xml:space="preserve"> </w:t>
       </w:r>
-      <w:hyperlink r:id="rId10" w:history="1">
+      <w:hyperlink r:id="rId14" w:history="1">
         <w:r>
           <w:rPr>
             <w:rStyle w:val="Hyperlink"/>
@@ -304,15 +588,10 @@
               <w:t xml:space="preserve">: </w:t>
             </w:r>
             <w:r>
-              <w:t>Scala, Java, C++, SQL (</w:t>
-            </w:r>
-            <w:proofErr w:type="spellStart"/>
-            <w:r>
-              <w:t>Postgres</w:t>
-            </w:r>
-            <w:proofErr w:type="spellEnd"/>
-            <w:r>
-              <w:t xml:space="preserve">) </w:t>
+              <w:t>Scala, Java, C++, SQL</w:t>
+            </w:r>
+            <w:r>
+              <w:t xml:space="preserve"> </w:t>
             </w:r>
           </w:p>
         </w:tc>
@@ -370,29 +649,14 @@
             <w:r>
               <w:t xml:space="preserve">Core: </w:t>
             </w:r>
-            <w:proofErr w:type="spellStart"/>
-            <w:r>
-              <w:t>ScalaJS</w:t>
-            </w:r>
-            <w:proofErr w:type="spellEnd"/>
-            <w:r>
-              <w:t xml:space="preserve">, </w:t>
-            </w:r>
-            <w:proofErr w:type="spellStart"/>
-            <w:r>
-              <w:t>Javascript</w:t>
-            </w:r>
-            <w:proofErr w:type="spellEnd"/>
-            <w:r>
-              <w:t xml:space="preserve">, Typescript, Stylus, CSS, </w:t>
-            </w:r>
-            <w:proofErr w:type="spellStart"/>
-            <w:r>
-              <w:t>Thymeleaf</w:t>
-            </w:r>
-            <w:proofErr w:type="spellEnd"/>
-            <w:r>
-              <w:t xml:space="preserve"> </w:t>
+            <w:r>
+              <w:t xml:space="preserve">ScalaJS, Javascript, Typescript, </w:t>
+            </w:r>
+            <w:r>
+              <w:t xml:space="preserve">HTML, </w:t>
+            </w:r>
+            <w:r>
+              <w:t xml:space="preserve">Stylus, CSS, Thymeleaf </w:t>
             </w:r>
           </w:p>
         </w:tc>
@@ -444,13 +708,8 @@
             <w:tcW w:w="6888" w:type="dxa"/>
           </w:tcPr>
           <w:p>
-            <w:proofErr w:type="spellStart"/>
-            <w:r>
-              <w:t>ScalaFX</w:t>
-            </w:r>
-            <w:proofErr w:type="spellEnd"/>
-            <w:r>
-              <w:t xml:space="preserve">/JavaFX, GTK </w:t>
+            <w:r>
+              <w:t xml:space="preserve">ScalaFX/JavaFX, GTK </w:t>
             </w:r>
           </w:p>
         </w:tc>
@@ -464,13 +723,8 @@
             <w:pPr>
               <w:pStyle w:val="CompetenciesLeft"/>
             </w:pPr>
-            <w:proofErr w:type="spellStart"/>
-            <w:r>
-              <w:t>Devtools</w:t>
-            </w:r>
-            <w:proofErr w:type="spellEnd"/>
-            <w:r>
-              <w:t xml:space="preserve"> </w:t>
+            <w:r>
+              <w:t xml:space="preserve">Devtools </w:t>
             </w:r>
           </w:p>
         </w:tc>
@@ -479,21 +733,14 @@
             <w:tcW w:w="6888" w:type="dxa"/>
           </w:tcPr>
           <w:p>
-            <w:proofErr w:type="spellStart"/>
-            <w:r>
-              <w:t>ScalaTest</w:t>
-            </w:r>
-            <w:proofErr w:type="spellEnd"/>
-            <w:r>
-              <w:t xml:space="preserve">, JUnit, IntelliJ, Mercurial, </w:t>
-            </w:r>
-            <w:proofErr w:type="spellStart"/>
-            <w:r>
-              <w:t>Git</w:t>
-            </w:r>
-            <w:proofErr w:type="spellEnd"/>
-            <w:r>
-              <w:t xml:space="preserve">, SVN, Linux command line </w:t>
+            <w:r>
+              <w:t xml:space="preserve">ScalaTest, JUnit, IntelliJ, Mercurial, Git, SVN, Linux </w:t>
+            </w:r>
+            <w:r>
+              <w:t>CLI</w:t>
+            </w:r>
+            <w:r>
+              <w:t xml:space="preserve"> </w:t>
             </w:r>
           </w:p>
         </w:tc>
@@ -599,41 +846,14 @@
           </w:p>
           <w:p>
             <w:pPr>
-              <w:pStyle w:val="Skills2"/>
+              <w:pStyle w:val="ListParagraph"/>
+              <w:numPr>
+                <w:ilvl w:val="0"/>
+                <w:numId w:val="12"/>
+              </w:numPr>
             </w:pPr>
-            <w:proofErr w:type="spellStart"/>
-            <w:proofErr w:type="gramStart"/>
-            <w:r>
-              <w:t>Scala,Java</w:t>
-            </w:r>
-            <w:proofErr w:type="spellEnd"/>
-            <w:proofErr w:type="gramEnd"/>
-            <w:r>
-              <w:t xml:space="preserve">, </w:t>
-            </w:r>
-            <w:proofErr w:type="spellStart"/>
-            <w:r>
-              <w:t>ScalaFX</w:t>
-            </w:r>
-            <w:proofErr w:type="spellEnd"/>
-            <w:r>
-              <w:t>/JavaFX, SQL (</w:t>
-            </w:r>
-            <w:proofErr w:type="spellStart"/>
-            <w:r>
-              <w:t>Postgres</w:t>
-            </w:r>
-            <w:proofErr w:type="spellEnd"/>
-            <w:r>
-              <w:t xml:space="preserve">), HTML, Stylus, CSS, Spring Boot, OpenGL, </w:t>
-            </w:r>
-            <w:proofErr w:type="spellStart"/>
-            <w:r>
-              <w:t>Javascript</w:t>
-            </w:r>
-            <w:proofErr w:type="spellEnd"/>
-            <w:r>
-              <w:t>, Typescript, Angular, Grails, Groovy, Hibernate</w:t>
+            <w:r>
+              <w:t>Since early 2014 I have been taking a career break. Wanting to branch out from C++, I took an opportunity to both travel and find a language that better fit my goals of producing readable and well-tested code, quickly. Plus, to try out some ideas for commercial projects.</w:t>
             </w:r>
           </w:p>
           <w:p>
@@ -645,21 +865,9 @@
               </w:numPr>
             </w:pPr>
             <w:r>
-              <w:t>Since early 2014 I have been taking a career break. Wanting to branch out from C++, I took an opportunity to both travel and find a language that better fit my goals of producing readable and well-tested code, quickly. Plus, to try out some ideas for commercial projects.</w:t>
-            </w:r>
-          </w:p>
-          <w:p>
-            <w:pPr>
-              <w:pStyle w:val="ListParagraph"/>
-              <w:numPr>
-                <w:ilvl w:val="0"/>
-                <w:numId w:val="12"/>
-              </w:numPr>
-            </w:pPr>
-            <w:r>
               <w:t xml:space="preserve">I have used the time productively to learn mainly Scala, Java and web development, plus Spring Boot, Grails, Groovy, Typescript, and multiple other technologies.  I've put together </w:t>
             </w:r>
-            <w:hyperlink r:id="rId11" w:history="1">
+            <w:hyperlink r:id="rId15" w:history="1">
               <w:r>
                 <w:rPr>
                   <w:rStyle w:val="Hyperlink"/>
@@ -669,6 +877,17 @@
             </w:hyperlink>
             <w:r>
               <w:t xml:space="preserve"> to show the more interesting projects written in this time, please check it out.</w:t>
+            </w:r>
+          </w:p>
+          <w:p>
+            <w:pPr>
+              <w:pStyle w:val="Skills2"/>
+            </w:pPr>
+            <w:r>
+              <w:t xml:space="preserve">Skills: </w:t>
+            </w:r>
+            <w:r>
+              <w:t>Scala,Java, ScalaFX/JavaFX, SQL (Postgres), HTML, Stylus, CSS, Spring Boot, OpenGL, Javascript, Typescript, Angular, Grails, Groovy, Hibernate</w:t>
             </w:r>
           </w:p>
         </w:tc>
@@ -752,18 +971,32 @@
           </w:p>
           <w:p>
             <w:pPr>
-              <w:pStyle w:val="Skills2"/>
+              <w:pStyle w:val="ListParagraph"/>
+              <w:numPr>
+                <w:ilvl w:val="0"/>
+                <w:numId w:val="12"/>
+              </w:numPr>
             </w:pPr>
             <w:r>
-              <w:t xml:space="preserve">C++, </w:t>
-            </w:r>
-            <w:proofErr w:type="spellStart"/>
-            <w:r>
-              <w:t>Javascript</w:t>
-            </w:r>
-            <w:proofErr w:type="spellEnd"/>
-            <w:r>
-              <w:t>, Fortran, Jenkins</w:t>
+              <w:t xml:space="preserve">Completed major project to rebuild </w:t>
+            </w:r>
+            <w:r>
+              <w:t xml:space="preserve">and update </w:t>
+            </w:r>
+            <w:r>
+              <w:t xml:space="preserve">the most-run Bloomberg function.  It displays a condensed set of key info about stocks and is run 10+ million times daily.  Designed and built a highly optimised low latency C++ backend to handle the load, to replace the previous Fortran system, together with an efficient Javascript UI.  Delivered on schedule and with great feedback from clients (including </w:t>
+            </w:r>
+            <w:r>
+              <w:t>the company director</w:t>
+            </w:r>
+            <w:r>
+              <w:t>).  This was a 2 person proje</w:t>
+            </w:r>
+            <w:r>
+              <w:t>ct and I was responsible for 80</w:t>
+            </w:r>
+            <w:r>
+              <w:t>% of it.</w:t>
             </w:r>
           </w:p>
           <w:p>
@@ -775,39 +1008,7 @@
               </w:numPr>
             </w:pPr>
             <w:r>
-              <w:t xml:space="preserve">Completed major project to </w:t>
-            </w:r>
-            <w:proofErr w:type="spellStart"/>
-            <w:r>
-              <w:t>rearchitect</w:t>
-            </w:r>
-            <w:proofErr w:type="spellEnd"/>
-            <w:r>
-              <w:t xml:space="preserve"> and rebuild the most-run Bloomberg function.  It displays a condensed set of key info about stocks and is run 10+ million times daily.  Designed and built a highly </w:t>
-            </w:r>
-            <w:proofErr w:type="spellStart"/>
-            <w:r>
-              <w:t>optimised</w:t>
-            </w:r>
-            <w:proofErr w:type="spellEnd"/>
-            <w:r>
-              <w:t xml:space="preserve"> low latency C++ backend to handle the load, to replace the previous Fortran system, together with an efficient </w:t>
-            </w:r>
-            <w:proofErr w:type="spellStart"/>
-            <w:r>
-              <w:t>Javascript</w:t>
-            </w:r>
-            <w:proofErr w:type="spellEnd"/>
-            <w:r>
-              <w:t xml:space="preserve"> UI.  Delivered on schedule and with great feedback from clients (including the mayor of New York).  This was a </w:t>
-            </w:r>
-            <w:proofErr w:type="gramStart"/>
-            <w:r>
-              <w:t>2 person</w:t>
-            </w:r>
-            <w:proofErr w:type="gramEnd"/>
-            <w:r>
-              <w:t xml:space="preserve"> project and I was responsible for 80\% of it.</w:t>
+              <w:t>Architected and built a highly performant, highly optimised C++ multithreaded backend on UNIX, to process millions of trades daily from 40 equity exchanges in realtime.  Made key architecture decisions early that gave huge wins in performance and time to deployment, particularly the use of skiplists as the central data structure.  Also architected and built the complex Javascript UI, which gets run over 25k times daily.</w:t>
             </w:r>
           </w:p>
           <w:p>
@@ -819,43 +1020,13 @@
               </w:numPr>
             </w:pPr>
             <w:r>
-              <w:t xml:space="preserve">Architected and built a highly performant, highly </w:t>
-            </w:r>
-            <w:proofErr w:type="spellStart"/>
-            <w:r>
-              <w:t>optimised</w:t>
-            </w:r>
-            <w:proofErr w:type="spellEnd"/>
-            <w:r>
-              <w:t xml:space="preserve"> C++ multithreaded backend on UNIX, to process millions of trades daily from 40 equity exchanges in </w:t>
-            </w:r>
-            <w:proofErr w:type="spellStart"/>
-            <w:r>
-              <w:t>realtime</w:t>
-            </w:r>
-            <w:proofErr w:type="spellEnd"/>
-            <w:r>
-              <w:t xml:space="preserve">.  Made key architecture decisions early that gave huge wins in performance and time to deployment, particularly the use of </w:t>
-            </w:r>
-            <w:proofErr w:type="spellStart"/>
-            <w:r>
-              <w:t>skiplists</w:t>
-            </w:r>
-            <w:proofErr w:type="spellEnd"/>
-            <w:r>
-              <w:t xml:space="preserve"> as the </w:t>
-            </w:r>
-            <w:r>
-              <w:lastRenderedPageBreak/>
-              <w:t xml:space="preserve">central data structure.  Also architected and built the complex </w:t>
-            </w:r>
-            <w:proofErr w:type="spellStart"/>
-            <w:r>
-              <w:t>Javascript</w:t>
-            </w:r>
-            <w:proofErr w:type="spellEnd"/>
-            <w:r>
-              <w:t xml:space="preserve"> UI, which gets run over 25k times daily.</w:t>
+              <w:t xml:space="preserve">Project managed a team of 12 and was one of two lead architects and developers in a major initiative to rebuild and integrate multiple legacy trading systems into a new microservices </w:t>
+            </w:r>
+            <w:r>
+              <w:t>architecture</w:t>
+            </w:r>
+            <w:r>
+              <w:t>, involving 10 complex C++ backends handling millions of trades in real-time over a shared bus, plus multiple accompanying UIs in Javascript.  Project was ongoing when I left, and was on-schedule and already getting great results and feedback.</w:t>
             </w:r>
           </w:p>
           <w:p>
@@ -867,31 +1038,7 @@
               </w:numPr>
             </w:pPr>
             <w:r>
-              <w:t xml:space="preserve">Project managed a team of 12 and was one of two lead architects and developers in a major initiative to rebuild and integrate multiple legacy trading systems into a new </w:t>
-            </w:r>
-            <w:proofErr w:type="spellStart"/>
-            <w:r>
-              <w:t>microservices</w:t>
-            </w:r>
-            <w:proofErr w:type="spellEnd"/>
-            <w:r>
-              <w:t xml:space="preserve"> system, involving around 10 complex C++ </w:t>
-            </w:r>
-            <w:proofErr w:type="spellStart"/>
-            <w:r>
-              <w:t>backends</w:t>
-            </w:r>
-            <w:proofErr w:type="spellEnd"/>
-            <w:r>
-              <w:t xml:space="preserve"> handling millions of trades in real-time over a shared bus, plus multiple accompanying UIs in </w:t>
-            </w:r>
-            <w:proofErr w:type="spellStart"/>
-            <w:r>
-              <w:t>Javascript</w:t>
-            </w:r>
-            <w:proofErr w:type="spellEnd"/>
-            <w:r>
-              <w:t>.  Project was ongoing when I left, and was on-schedule and already getting great results and feedback.</w:t>
+              <w:t xml:space="preserve">Extensive experience with both monoliths (2GB executables) and microservices.  </w:t>
             </w:r>
           </w:p>
           <w:p>
@@ -903,15 +1050,35 @@
               </w:numPr>
             </w:pPr>
             <w:r>
-              <w:t xml:space="preserve">Extensive experience with both monoliths (2GB executables) and </w:t>
-            </w:r>
-            <w:proofErr w:type="spellStart"/>
-            <w:r>
-              <w:t>microservices</w:t>
-            </w:r>
-            <w:proofErr w:type="spellEnd"/>
-            <w:r>
-              <w:t xml:space="preserve">.  Bloomberg has a build-it/run-it philosophy, so teams take full ownership of their products including effectively 24/7 support.                        </w:t>
+              <w:lastRenderedPageBreak/>
+              <w:t xml:space="preserve">Bloomberg has a build-it/run-it philosophy, so </w:t>
+            </w:r>
+            <w:r>
+              <w:t xml:space="preserve">I took </w:t>
+            </w:r>
+            <w:r>
+              <w:t xml:space="preserve">full ownership of </w:t>
+            </w:r>
+            <w:r>
+              <w:t xml:space="preserve">my </w:t>
+            </w:r>
+            <w:r>
+              <w:t xml:space="preserve">products including </w:t>
+            </w:r>
+            <w:r>
+              <w:t xml:space="preserve">providing </w:t>
+            </w:r>
+            <w:r>
+              <w:t xml:space="preserve">effectively 24/7 </w:t>
+            </w:r>
+            <w:r>
+              <w:t xml:space="preserve">emergency </w:t>
+            </w:r>
+            <w:r>
+              <w:t>support.</w:t>
+            </w:r>
+            <w:r>
+              <w:t xml:space="preserve"> </w:t>
             </w:r>
           </w:p>
           <w:p>
@@ -927,6 +1094,17 @@
             </w:r>
             <w:r>
               <w:t xml:space="preserve"> UIs.</w:t>
+            </w:r>
+          </w:p>
+          <w:p>
+            <w:pPr>
+              <w:pStyle w:val="Skills2"/>
+            </w:pPr>
+            <w:r>
+              <w:t xml:space="preserve">Skills: </w:t>
+            </w:r>
+            <w:r>
+              <w:t>C++, Javascript, Fortran, Jenkins</w:t>
             </w:r>
           </w:p>
         </w:tc>
@@ -979,28 +1157,15 @@
               <w:pStyle w:val="Position"/>
             </w:pPr>
             <w:r>
-              <w:t xml:space="preserve"> Software Engineer</w:t>
+              <w:t>Software Engineer</w:t>
             </w:r>
           </w:p>
           <w:p>
             <w:pPr>
               <w:pStyle w:val="Company"/>
             </w:pPr>
-            <w:proofErr w:type="spellStart"/>
-            <w:r>
-              <w:t>Aculab</w:t>
-            </w:r>
-            <w:proofErr w:type="spellEnd"/>
-            <w:r>
-              <w:t xml:space="preserve"> Plc</w:t>
-            </w:r>
-          </w:p>
-          <w:p>
-            <w:pPr>
-              <w:pStyle w:val="Skills2"/>
-            </w:pPr>
-            <w:r>
-              <w:t>C++, Python</w:t>
+            <w:r>
+              <w:t>Aculab Plc</w:t>
             </w:r>
           </w:p>
           <w:p>
@@ -1012,31 +1177,31 @@
               </w:numPr>
             </w:pPr>
             <w:r>
-              <w:t xml:space="preserve">Worked on flagship product </w:t>
-            </w:r>
-            <w:proofErr w:type="spellStart"/>
-            <w:r>
-              <w:t>ApplianX</w:t>
-            </w:r>
-            <w:proofErr w:type="spellEnd"/>
-            <w:r>
-              <w:t xml:space="preserve">, a turnkey Linux-based </w:t>
-            </w:r>
-            <w:proofErr w:type="spellStart"/>
-            <w:r>
-              <w:t>telecomms</w:t>
-            </w:r>
-            <w:proofErr w:type="spellEnd"/>
-            <w:r>
-              <w:t xml:space="preserve"> product that used a multithreaded C++ \&amp; Python engine to handle multiple channels of speech and fax across VoIP and regular calls.  Strongly test-driven development and focus on multi-threading and </w:t>
-            </w:r>
-            <w:proofErr w:type="spellStart"/>
-            <w:r>
-              <w:t>optimisation</w:t>
-            </w:r>
-            <w:proofErr w:type="spellEnd"/>
-            <w:r>
-              <w:t xml:space="preserve">.      </w:t>
+              <w:t xml:space="preserve">Worked on flagship product ApplianX, a turnkey Linux-based </w:t>
+            </w:r>
+            <w:r>
+              <w:t>telecoms</w:t>
+            </w:r>
+            <w:r>
+              <w:t xml:space="preserve"> product</w:t>
+            </w:r>
+            <w:r>
+              <w:t xml:space="preserve"> that used a multithreaded C++ </w:t>
+            </w:r>
+            <w:r>
+              <w:t xml:space="preserve">&amp; Python engine to handle multiple channels of speech and fax across VoIP and regular calls.  </w:t>
+            </w:r>
+            <w:r>
+              <w:t>This involed a s</w:t>
+            </w:r>
+            <w:r>
+              <w:t xml:space="preserve">trongly test-driven development and </w:t>
+            </w:r>
+            <w:r>
+              <w:t xml:space="preserve">a </w:t>
+            </w:r>
+            <w:r>
+              <w:t xml:space="preserve">focus on multi-threading and optimisation. </w:t>
             </w:r>
           </w:p>
           <w:p>
@@ -1051,6 +1216,17 @@
               <w:t>Extensive use of standard C++ development techniques and libraries, e.g. STL, Boost, RAII.</w:t>
             </w:r>
           </w:p>
+          <w:p>
+            <w:pPr>
+              <w:pStyle w:val="Skills2"/>
+            </w:pPr>
+            <w:r>
+              <w:t xml:space="preserve">Skills: </w:t>
+            </w:r>
+            <w:r>
+              <w:t>C++, Python</w:t>
+            </w:r>
+          </w:p>
         </w:tc>
       </w:tr>
     </w:tbl>
@@ -1059,8 +1235,10 @@
         <w:pStyle w:val="Heading2"/>
       </w:pPr>
       <w:r>
-        <w:t>Mindset</w:t>
-      </w:r>
+        <w:t>A Little More Detail</w:t>
+      </w:r>
+      <w:bookmarkStart w:id="1" w:name="_GoBack"/>
+      <w:bookmarkEnd w:id="1"/>
     </w:p>
     <w:p>
       <w:r>
@@ -1091,26 +1269,10 @@
         <w:t>full-stack development</w:t>
       </w:r>
       <w:r>
-        <w:t xml:space="preserve"> in a variety of languages, including architecting and building complex multi-threaded </w:t>
-      </w:r>
-      <w:proofErr w:type="spellStart"/>
-      <w:r>
-        <w:t>backends</w:t>
-      </w:r>
-      <w:proofErr w:type="spellEnd"/>
-      <w:r>
-        <w:t xml:space="preserve"> in both </w:t>
-      </w:r>
-      <w:r>
-        <w:t xml:space="preserve">monolithic and </w:t>
-      </w:r>
-      <w:proofErr w:type="spellStart"/>
-      <w:r>
-        <w:t>microservices</w:t>
-      </w:r>
-      <w:proofErr w:type="spellEnd"/>
-      <w:r>
-        <w:t xml:space="preserve"> style</w:t>
+        <w:t xml:space="preserve"> in a variety of languages, including architecting and building complex multi-threaded backends in both </w:t>
+      </w:r>
+      <w:r>
+        <w:t>monolithic and microservices style</w:t>
       </w:r>
       <w:r>
         <w:t>s</w:t>
@@ -1251,52 +1413,20 @@
         </w:numPr>
       </w:pPr>
       <w:r>
-        <w:t xml:space="preserve">Know how to fix the hard stuff.  I've plenty of experience </w:t>
-      </w:r>
-      <w:proofErr w:type="spellStart"/>
-      <w:r>
-        <w:t>optimising</w:t>
-      </w:r>
-      <w:proofErr w:type="spellEnd"/>
-      <w:r>
-        <w:t xml:space="preserve"> with </w:t>
-      </w:r>
-      <w:proofErr w:type="spellStart"/>
-      <w:r>
-        <w:t>Yourkit</w:t>
-      </w:r>
-      <w:proofErr w:type="spellEnd"/>
-      <w:r>
-        <w:t xml:space="preserve">, and I've built a </w:t>
-      </w:r>
-      <w:hyperlink r:id="rId12" w:history="1">
-        <w:proofErr w:type="spellStart"/>
+        <w:t xml:space="preserve">Know how to fix the hard stuff.  I've plenty of experience optimising with Yourkit, and I've built a </w:t>
+      </w:r>
+      <w:hyperlink r:id="rId16" w:history="1">
         <w:r>
           <w:rPr>
             <w:rStyle w:val="Hyperlink"/>
           </w:rPr>
-          <w:t>classfile</w:t>
+          <w:t>classfile analyser</w:t>
         </w:r>
-        <w:proofErr w:type="spellEnd"/>
-        <w:r>
-          <w:rPr>
-            <w:rStyle w:val="Hyperlink"/>
-          </w:rPr>
-          <w:t xml:space="preserve"> </w:t>
-        </w:r>
-        <w:proofErr w:type="spellStart"/>
-        <w:r>
-          <w:rPr>
-            <w:rStyle w:val="Hyperlink"/>
-          </w:rPr>
-          <w:t>analyser</w:t>
-        </w:r>
-        <w:proofErr w:type="spellEnd"/>
       </w:hyperlink>
       <w:r>
         <w:t xml:space="preserve"> and a </w:t>
       </w:r>
-      <w:hyperlink r:id="rId13" w:history="1">
+      <w:hyperlink r:id="rId17" w:history="1">
         <w:r>
           <w:rPr>
             <w:rStyle w:val="Hyperlink"/>
@@ -1341,15 +1471,7 @@
         </w:numPr>
       </w:pPr>
       <w:r>
-        <w:t xml:space="preserve">Have plenty of server maintenance and </w:t>
-      </w:r>
-      <w:proofErr w:type="spellStart"/>
-      <w:r>
-        <w:t>devops</w:t>
-      </w:r>
-      <w:proofErr w:type="spellEnd"/>
-      <w:r>
-        <w:t xml:space="preserve"> experience, includi</w:t>
+        <w:t>Have plenty of server maintenance and devops experience, includi</w:t>
       </w:r>
       <w:r>
         <w:t>ng database migrations and maintenance, managing JVMs</w:t>
@@ -1430,15 +1552,7 @@
           </w:p>
           <w:p>
             <w:r>
-              <w:t>BSc in Computer Science, 2(</w:t>
-            </w:r>
-            <w:proofErr w:type="spellStart"/>
-            <w:r>
-              <w:t>i</w:t>
-            </w:r>
-            <w:proofErr w:type="spellEnd"/>
-            <w:r>
-              <w:t>)</w:t>
+              <w:t>BSc in Computer Science, 2(i)</w:t>
             </w:r>
           </w:p>
         </w:tc>
@@ -1468,15 +1582,7 @@
           </w:tcPr>
           <w:p>
             <w:r>
-              <w:t xml:space="preserve">Helena </w:t>
-            </w:r>
-            <w:proofErr w:type="spellStart"/>
-            <w:r>
-              <w:t>Romanes</w:t>
-            </w:r>
-            <w:proofErr w:type="spellEnd"/>
-            <w:r>
-              <w:t xml:space="preserve"> School, Essex</w:t>
+              <w:t>Helena Romanes School, Essex</w:t>
             </w:r>
           </w:p>
           <w:p>
@@ -1486,7 +1592,6 @@
           </w:p>
           <w:p>
             <w:r>
-              <w:lastRenderedPageBreak/>
               <w:t xml:space="preserve">A/S Level - Further Mathematics A, English Language A </w:t>
             </w:r>
           </w:p>
@@ -1508,7 +1613,7 @@
 <w:numbering xmlns:wpc="http://schemas.microsoft.com/office/word/2010/wordprocessingCanvas" xmlns:cx="http://schemas.microsoft.com/office/drawing/2014/chartex" xmlns:mc="http://schemas.openxmlformats.org/markup-compatibility/2006" xmlns:o="urn:schemas-microsoft-com:office:office" xmlns:r="http://schemas.openxmlformats.org/officeDocument/2006/relationships" xmlns:m="http://schemas.openxmlformats.org/officeDocument/2006/math" xmlns:v="urn:schemas-microsoft-com:vml" xmlns:wp14="http://schemas.microsoft.com/office/word/2010/wordprocessingDrawing" xmlns:wp="http://schemas.openxmlformats.org/drawingml/2006/wordprocessingDrawing" xmlns:w10="urn:schemas-microsoft-com:office:word" xmlns:w="http://schemas.openxmlformats.org/wordprocessingml/2006/main" xmlns:w14="http://schemas.microsoft.com/office/word/2010/wordml" xmlns:w15="http://schemas.microsoft.com/office/word/2012/wordml" xmlns:w16se="http://schemas.microsoft.com/office/word/2015/wordml/symex" xmlns:wpg="http://schemas.microsoft.com/office/word/2010/wordprocessingGroup" xmlns:wpi="http://schemas.microsoft.com/office/word/2010/wordprocessingInk" xmlns:wne="http://schemas.microsoft.com/office/word/2006/wordml" xmlns:wps="http://schemas.microsoft.com/office/word/2010/wordprocessingShape" mc:Ignorable="w14 w15 w16se wp14">
   <w:numPicBullet w:numPicBulletId="0">
     <w:pict>
-      <v:shape id="_x0000_i1200" style="width:6.75pt;height:9pt" coordsize="" o:spt="100" o:bullet="t" adj="0,,0" path="" stroked="f">
+      <v:shape id="_x0000_i1256" style="width:6.75pt;height:9pt" coordsize="" o:spt="100" o:bullet="t" adj="0,,0" path="" stroked="f">
         <v:stroke joinstyle="miter"/>
         <v:imagedata r:id="rId1" o:title="SOpicbullet1"/>
         <v:formulas/>
@@ -3186,7 +3291,7 @@
   <w:style w:type="paragraph" w:default="1" w:styleId="Normal">
     <w:name w:val="Normal"/>
     <w:qFormat/>
-    <w:rsid w:val="007B136E"/>
+    <w:rsid w:val="00262188"/>
   </w:style>
   <w:style w:type="paragraph" w:styleId="Heading1">
     <w:name w:val="heading 1"/>
@@ -3195,13 +3300,10 @@
     <w:link w:val="Heading1Char"/>
     <w:uiPriority w:val="9"/>
     <w:qFormat/>
-    <w:rsid w:val="00DE2AC9"/>
+    <w:rsid w:val="00F67EA9"/>
     <w:pPr>
       <w:keepNext/>
       <w:keepLines/>
-      <w:pBdr>
-        <w:bottom w:val="single" w:sz="4" w:space="1" w:color="auto"/>
-      </w:pBdr>
       <w:spacing w:after="0" w:line="240" w:lineRule="auto"/>
       <w:outlineLvl w:val="0"/>
     </w:pPr>
@@ -4578,10 +4680,11 @@
   </w:style>
   <w:style w:type="character" w:styleId="FollowedHyperlink">
     <w:name w:val="FollowedHyperlink"/>
-    <w:rsid w:val="006A55B0"/>
-    <w:rPr>
-      <w:color w:val="800000"/>
-      <w:u w:val="single"/>
+    <w:basedOn w:val="Hyperlink"/>
+    <w:rsid w:val="00262188"/>
+    <w:rPr>
+      <w:color w:val="2E74B5" w:themeColor="accent1" w:themeShade="BF"/>
+      <w:u w:val="none"/>
     </w:rPr>
   </w:style>
   <w:style w:type="character" w:styleId="CommentReference">
@@ -4631,7 +4734,7 @@
     <w:name w:val="Heading 1 Char"/>
     <w:link w:val="Heading1"/>
     <w:uiPriority w:val="9"/>
-    <w:rsid w:val="00DE2AC9"/>
+    <w:rsid w:val="00F67EA9"/>
     <w:rPr>
       <w:rFonts w:ascii="Calibri Light" w:eastAsia="SimSun" w:hAnsi="Calibri Light" w:cs="Times New Roman"/>
       <w:color w:val="2E74B5"/>
@@ -4997,9 +5100,9 @@
     <w:name w:val="Byline"/>
     <w:basedOn w:val="Normal"/>
     <w:qFormat/>
-    <w:rsid w:val="006C73CD"/>
-    <w:pPr>
-      <w:spacing w:before="120"/>
+    <w:rsid w:val="00117B1C"/>
+    <w:pPr>
+      <w:spacing w:before="120" w:after="480"/>
     </w:pPr>
     <w:rPr>
       <w:sz w:val="28"/>
@@ -5416,7 +5519,7 @@
 </file>
 
 <file path=customXml/itemProps1.xml><?xml version="1.0" encoding="utf-8"?>
-<ds:datastoreItem xmlns:ds="http://schemas.openxmlformats.org/officeDocument/2006/customXml" ds:itemID="{79455358-90B2-4B3E-9411-FAC29BDFBAF9}">
+<ds:datastoreItem xmlns:ds="http://schemas.openxmlformats.org/officeDocument/2006/customXml" ds:itemID="{3E646A82-633E-4F16-BE9B-6B9003B3EC87}">
   <ds:schemaRefs>
     <ds:schemaRef ds:uri="http://schemas.openxmlformats.org/officeDocument/2006/bibliography"/>
   </ds:schemaRefs>

</xml_diff>